<commit_message>
Updated info. added angel automation llc
</commit_message>
<xml_diff>
--- a/public/resume/angel-loaiza-resume.docx
+++ b/public/resume/angel-loaiza-resume.docx
@@ -232,39 +232,23 @@
           <w:sz w:val="21"/>
           <w:szCs w:val="21"/>
         </w:rPr>
-        <w:t xml:space="preserve">  </w:t>
-      </w:r>
-      <w:r>
-        <w:rPr>
-          <w:bCs/>
-          <w:sz w:val="21"/>
-          <w:szCs w:val="21"/>
-        </w:rPr>
-        <w:t xml:space="preserve">    </w:t>
-      </w:r>
-      <w:r>
-        <w:rPr>
-          <w:bCs/>
-          <w:sz w:val="21"/>
-          <w:szCs w:val="21"/>
-        </w:rPr>
-        <w:t xml:space="preserve">Graduated: </w:t>
-      </w:r>
-      <w:r>
-        <w:rPr>
-          <w:bCs/>
-          <w:sz w:val="21"/>
-          <w:szCs w:val="21"/>
-        </w:rPr>
-        <w:t>May</w:t>
-      </w:r>
-      <w:r>
-        <w:rPr>
-          <w:bCs/>
-          <w:sz w:val="21"/>
-          <w:szCs w:val="21"/>
-        </w:rPr>
-        <w:t xml:space="preserve"> 2025</w:t>
+        <w:t xml:space="preserve">                       </w:t>
+      </w:r>
+      <w:r>
+        <w:rPr>
+          <w:bCs/>
+          <w:sz w:val="21"/>
+          <w:szCs w:val="21"/>
+        </w:rPr>
+        <w:t>GPA: 3.</w:t>
+      </w:r>
+      <w:r>
+        <w:rPr>
+          <w:bCs/>
+          <w:sz w:val="21"/>
+          <w:szCs w:val="21"/>
+        </w:rPr>
+        <w:t>71</w:t>
       </w:r>
     </w:p>
     <w:p>
@@ -321,10 +305,34 @@
       </w:r>
       <w:r>
         <w:rPr>
+          <w:iCs/>
+          <w:sz w:val="21"/>
+          <w:szCs w:val="21"/>
+        </w:rPr>
+        <w:t xml:space="preserve">| </w:t>
+      </w:r>
+      <w:r>
+        <w:rPr>
+          <w:iCs/>
+          <w:sz w:val="21"/>
+          <w:szCs w:val="21"/>
+        </w:rPr>
+        <w:t>January 2023 - May 2025</w:t>
+      </w:r>
+      <w:r>
+        <w:rPr>
           <w:i/>
           <w:sz w:val="21"/>
           <w:szCs w:val="21"/>
         </w:rPr>
+        <w:t xml:space="preserve"> </w:t>
+      </w:r>
+      <w:r>
+        <w:rPr>
+          <w:i/>
+          <w:sz w:val="21"/>
+          <w:szCs w:val="21"/>
+        </w:rPr>
         <w:t xml:space="preserve">                                                                                                            </w:t>
       </w:r>
       <w:r>
@@ -341,23 +349,7 @@
           <w:sz w:val="21"/>
           <w:szCs w:val="21"/>
         </w:rPr>
-        <w:t xml:space="preserve">               </w:t>
-      </w:r>
-      <w:r>
-        <w:rPr>
-          <w:iCs/>
-          <w:sz w:val="21"/>
-          <w:szCs w:val="21"/>
-        </w:rPr>
-        <w:t>GPA: 3.71</w:t>
-      </w:r>
-      <w:r>
-        <w:rPr>
-          <w:iCs/>
-          <w:sz w:val="21"/>
-          <w:szCs w:val="21"/>
-        </w:rPr>
-        <w:t xml:space="preserve"> </w:t>
+        <w:t xml:space="preserve">                  </w:t>
       </w:r>
     </w:p>
     <w:p>
@@ -397,20 +389,8 @@
           <w:sz w:val="21"/>
           <w:szCs w:val="21"/>
         </w:rPr>
-        <w:t>GPA: 3.60</w:t>
-      </w:r>
-    </w:p>
-    <w:p>
-      <w:pPr>
-        <w:tabs>
-          <w:tab w:val="right" w:pos="12240"/>
-        </w:tabs>
-        <w:rPr>
-          <w:bCs/>
-          <w:sz w:val="21"/>
-          <w:szCs w:val="21"/>
-        </w:rPr>
-      </w:pPr>
+        <w:t xml:space="preserve">GPA: 3.60 </w:t>
+      </w:r>
       <w:r>
         <w:rPr>
           <w:i/>
@@ -434,15 +414,39 @@
           <w:sz w:val="21"/>
           <w:szCs w:val="21"/>
         </w:rPr>
+        <w:t xml:space="preserve"> </w:t>
+      </w:r>
+      <w:r>
+        <w:rPr>
+          <w:bCs/>
+          <w:sz w:val="21"/>
+          <w:szCs w:val="21"/>
+        </w:rPr>
+        <w:t xml:space="preserve">| </w:t>
+      </w:r>
+      <w:r>
+        <w:rPr>
+          <w:bCs/>
+          <w:sz w:val="21"/>
+          <w:szCs w:val="21"/>
+        </w:rPr>
+        <w:t>August</w:t>
+      </w:r>
+      <w:r>
+        <w:rPr>
+          <w:bCs/>
+          <w:sz w:val="21"/>
+          <w:szCs w:val="21"/>
+        </w:rPr>
+        <w:t xml:space="preserve"> 2019 – May 2020</w:t>
+      </w:r>
+      <w:r>
+        <w:rPr>
+          <w:bCs/>
+          <w:sz w:val="21"/>
+          <w:szCs w:val="21"/>
+        </w:rPr>
         <w:t xml:space="preserve">                                                                                                      </w:t>
-      </w:r>
-      <w:r>
-        <w:rPr>
-          <w:bCs/>
-          <w:sz w:val="21"/>
-          <w:szCs w:val="21"/>
-        </w:rPr>
-        <w:t xml:space="preserve">                                  </w:t>
       </w:r>
     </w:p>
     <w:p>
@@ -475,8 +479,223 @@
           <w:sz w:val="21"/>
           <w:szCs w:val="21"/>
         </w:rPr>
-        <w:t>EXPERIENCE</w:t>
-      </w:r>
+        <w:t>WORK</w:t>
+      </w:r>
+      <w:r>
+        <w:rPr>
+          <w:b/>
+          <w:bCs/>
+          <w:sz w:val="21"/>
+          <w:szCs w:val="21"/>
+        </w:rPr>
+        <w:t xml:space="preserve"> EXPERIENCE</w:t>
+      </w:r>
+    </w:p>
+    <w:p>
+      <w:pPr>
+        <w:tabs>
+          <w:tab w:val="right" w:pos="12240"/>
+        </w:tabs>
+        <w:ind w:left="360" w:hanging="360"/>
+        <w:rPr>
+          <w:bCs/>
+          <w:iCs/>
+          <w:sz w:val="21"/>
+          <w:szCs w:val="21"/>
+        </w:rPr>
+      </w:pPr>
+      <w:r>
+        <w:rPr>
+          <w:b/>
+          <w:iCs/>
+          <w:sz w:val="21"/>
+          <w:szCs w:val="21"/>
+        </w:rPr>
+        <w:t>Angel Automation LLC</w:t>
+      </w:r>
+      <w:r>
+        <w:rPr>
+          <w:b/>
+          <w:iCs/>
+          <w:sz w:val="21"/>
+          <w:szCs w:val="21"/>
+        </w:rPr>
+        <w:t xml:space="preserve">                                                                                                                                                 </w:t>
+      </w:r>
+      <w:r>
+        <w:rPr>
+          <w:bCs/>
+          <w:iCs/>
+          <w:sz w:val="21"/>
+          <w:szCs w:val="21"/>
+        </w:rPr>
+        <w:t>Loganville, GA</w:t>
+      </w:r>
+    </w:p>
+    <w:p>
+      <w:pPr>
+        <w:tabs>
+          <w:tab w:val="right" w:pos="12240"/>
+        </w:tabs>
+        <w:ind w:left="360" w:hanging="360"/>
+        <w:rPr>
+          <w:bCs/>
+          <w:iCs/>
+          <w:sz w:val="21"/>
+          <w:szCs w:val="21"/>
+        </w:rPr>
+      </w:pPr>
+      <w:r>
+        <w:rPr>
+          <w:bCs/>
+          <w:i/>
+          <w:sz w:val="21"/>
+          <w:szCs w:val="21"/>
+        </w:rPr>
+        <w:t>Founder &amp; CEO</w:t>
+      </w:r>
+      <w:r>
+        <w:rPr>
+          <w:bCs/>
+          <w:i/>
+          <w:sz w:val="21"/>
+          <w:szCs w:val="21"/>
+        </w:rPr>
+        <w:t xml:space="preserve">                                                                                                                                                 </w:t>
+      </w:r>
+      <w:r>
+        <w:rPr>
+          <w:bCs/>
+          <w:i/>
+          <w:sz w:val="21"/>
+          <w:szCs w:val="21"/>
+        </w:rPr>
+        <w:t xml:space="preserve"> </w:t>
+      </w:r>
+      <w:r>
+        <w:rPr>
+          <w:bCs/>
+          <w:iCs/>
+          <w:sz w:val="21"/>
+          <w:szCs w:val="21"/>
+        </w:rPr>
+        <w:t xml:space="preserve">       July 2025 - Present</w:t>
+      </w:r>
+    </w:p>
+    <w:p>
+      <w:pPr>
+        <w:pStyle w:val="ListParagraph"/>
+        <w:numPr>
+          <w:ilvl w:val="0"/>
+          <w:numId w:val="26"/>
+        </w:numPr>
+        <w:tabs>
+          <w:tab w:val="right" w:pos="12240"/>
+        </w:tabs>
+        <w:rPr>
+          <w:bCs/>
+          <w:iCs/>
+          <w:sz w:val="21"/>
+          <w:szCs w:val="21"/>
+        </w:rPr>
+      </w:pPr>
+      <w:r>
+        <w:rPr>
+          <w:bCs/>
+          <w:iCs/>
+          <w:sz w:val="21"/>
+          <w:szCs w:val="21"/>
+        </w:rPr>
+        <w:t xml:space="preserve">Launched an AI-powered business automation consultancy serving </w:t>
+      </w:r>
+      <w:proofErr w:type="spellStart"/>
+      <w:r>
+        <w:rPr>
+          <w:bCs/>
+          <w:iCs/>
+          <w:sz w:val="21"/>
+          <w:szCs w:val="21"/>
+        </w:rPr>
+        <w:t>SMBs</w:t>
+      </w:r>
+      <w:proofErr w:type="spellEnd"/>
+      <w:r>
+        <w:rPr>
+          <w:bCs/>
+          <w:iCs/>
+          <w:sz w:val="21"/>
+          <w:szCs w:val="21"/>
+        </w:rPr>
+        <w:t xml:space="preserve"> nationwide</w:t>
+      </w:r>
+    </w:p>
+    <w:p>
+      <w:pPr>
+        <w:pStyle w:val="ListParagraph"/>
+        <w:numPr>
+          <w:ilvl w:val="0"/>
+          <w:numId w:val="26"/>
+        </w:numPr>
+        <w:tabs>
+          <w:tab w:val="right" w:pos="12240"/>
+        </w:tabs>
+        <w:rPr>
+          <w:bCs/>
+          <w:iCs/>
+          <w:sz w:val="21"/>
+          <w:szCs w:val="21"/>
+        </w:rPr>
+      </w:pPr>
+      <w:r>
+        <w:rPr>
+          <w:bCs/>
+          <w:iCs/>
+          <w:sz w:val="21"/>
+          <w:szCs w:val="21"/>
+        </w:rPr>
+        <w:t>Built the client automation stack end‑to‑end: website development, multi‑platform AI chatbots with booking, AI phone assistant, automated follow‑ups, review management, and CRM pipelines.</w:t>
+      </w:r>
+    </w:p>
+    <w:p>
+      <w:pPr>
+        <w:pStyle w:val="ListParagraph"/>
+        <w:numPr>
+          <w:ilvl w:val="0"/>
+          <w:numId w:val="26"/>
+        </w:numPr>
+        <w:tabs>
+          <w:tab w:val="right" w:pos="12240"/>
+        </w:tabs>
+        <w:rPr>
+          <w:bCs/>
+          <w:iCs/>
+          <w:sz w:val="21"/>
+          <w:szCs w:val="21"/>
+        </w:rPr>
+      </w:pPr>
+      <w:r>
+        <w:rPr>
+          <w:bCs/>
+          <w:iCs/>
+          <w:sz w:val="21"/>
+          <w:szCs w:val="21"/>
+        </w:rPr>
+        <w:t>Delivered sites and automations focused on faster response times, higher lead capture, and stronger local SEO</w:t>
+      </w:r>
+    </w:p>
+    <w:p>
+      <w:pPr>
+        <w:tabs>
+          <w:tab w:val="right" w:pos="12240"/>
+        </w:tabs>
+        <w:ind w:left="360" w:hanging="360"/>
+        <w:rPr>
+          <w:b/>
+          <w:iCs/>
+          <w:sz w:val="21"/>
+          <w:szCs w:val="21"/>
+        </w:rPr>
+      </w:pPr>
     </w:p>
     <w:p>
       <w:pPr>
@@ -697,7 +916,23 @@
           <w:sz w:val="21"/>
           <w:szCs w:val="21"/>
         </w:rPr>
-        <w:t xml:space="preserve">Built a comprehensive material and equipment inventory tracking system with database integration to monitor construction supplies, tools, and equipment across multiple job sites, reducing material waste and improving project cost management by </w:t>
+        <w:t xml:space="preserve">Built a comprehensive material and </w:t>
+      </w:r>
+      <w:proofErr w:type="gramStart"/>
+      <w:r>
+        <w:rPr>
+          <w:sz w:val="21"/>
+          <w:szCs w:val="21"/>
+        </w:rPr>
+        <w:t>equipment inventory</w:t>
+      </w:r>
+      <w:proofErr w:type="gramEnd"/>
+      <w:r>
+        <w:rPr>
+          <w:sz w:val="21"/>
+          <w:szCs w:val="21"/>
+        </w:rPr>
+        <w:t xml:space="preserve"> tracking system with database integration to monitor construction supplies, tools, and equipment across multiple job sites, reducing material waste and improving project cost management by </w:t>
       </w:r>
       <w:r>
         <w:rPr>
@@ -778,15 +1013,7 @@
           <w:sz w:val="21"/>
           <w:szCs w:val="21"/>
         </w:rPr>
-        <w:t>PROJECT</w:t>
-      </w:r>
-      <w:r>
-        <w:rPr>
-          <w:b/>
-          <w:sz w:val="21"/>
-          <w:szCs w:val="21"/>
-        </w:rPr>
-        <w:t>S</w:t>
+        <w:t>PROJECT EXPERIENCE</w:t>
       </w:r>
     </w:p>
     <w:p>
@@ -1331,47 +1558,79 @@
           <w:sz w:val="21"/>
           <w:szCs w:val="21"/>
         </w:rPr>
-        <w:t xml:space="preserve">Wardrobe Wizard, </w:t>
-      </w:r>
-      <w:r>
-        <w:rPr>
-          <w:bCs/>
-          <w:sz w:val="21"/>
-          <w:szCs w:val="21"/>
-        </w:rPr>
-        <w:t xml:space="preserve">Full-Stack Developer                                                                                </w:t>
-      </w:r>
-      <w:r>
-        <w:rPr>
-          <w:bCs/>
-          <w:sz w:val="21"/>
-          <w:szCs w:val="21"/>
-        </w:rPr>
-        <w:t xml:space="preserve">    </w:t>
-      </w:r>
-      <w:r>
-        <w:rPr>
-          <w:bCs/>
-          <w:sz w:val="21"/>
-          <w:szCs w:val="21"/>
-        </w:rPr>
-        <w:t xml:space="preserve">       </w:t>
-      </w:r>
-      <w:r>
-        <w:rPr>
-          <w:bCs/>
-          <w:sz w:val="21"/>
-          <w:szCs w:val="21"/>
-        </w:rPr>
-        <w:t>October</w:t>
-      </w:r>
-      <w:r>
-        <w:rPr>
-          <w:bCs/>
-          <w:sz w:val="21"/>
-          <w:szCs w:val="21"/>
-        </w:rPr>
-        <w:t xml:space="preserve"> 2024 – November 2024</w:t>
+        <w:t xml:space="preserve">Cinema Booking Site, </w:t>
+      </w:r>
+      <w:r>
+        <w:rPr>
+          <w:bCs/>
+          <w:sz w:val="21"/>
+          <w:szCs w:val="21"/>
+        </w:rPr>
+        <w:t>Frontend Developer</w:t>
+      </w:r>
+      <w:r>
+        <w:rPr>
+          <w:b/>
+          <w:sz w:val="21"/>
+          <w:szCs w:val="21"/>
+        </w:rPr>
+        <w:t xml:space="preserve">                                                                                          </w:t>
+      </w:r>
+      <w:r>
+        <w:rPr>
+          <w:b/>
+          <w:sz w:val="21"/>
+          <w:szCs w:val="21"/>
+        </w:rPr>
+        <w:t xml:space="preserve"> </w:t>
+      </w:r>
+      <w:r>
+        <w:rPr>
+          <w:bCs/>
+          <w:sz w:val="21"/>
+          <w:szCs w:val="21"/>
+        </w:rPr>
+        <w:t>August</w:t>
+      </w:r>
+      <w:r>
+        <w:rPr>
+          <w:bCs/>
+          <w:sz w:val="21"/>
+          <w:szCs w:val="21"/>
+        </w:rPr>
+        <w:t xml:space="preserve"> 2024 </w:t>
+      </w:r>
+      <w:r>
+        <w:rPr>
+          <w:bCs/>
+          <w:sz w:val="21"/>
+          <w:szCs w:val="21"/>
+        </w:rPr>
+        <w:t>–</w:t>
+      </w:r>
+      <w:r>
+        <w:rPr>
+          <w:bCs/>
+          <w:sz w:val="21"/>
+          <w:szCs w:val="21"/>
+        </w:rPr>
+        <w:t xml:space="preserve"> </w:t>
+      </w:r>
+      <w:r>
+        <w:rPr>
+          <w:bCs/>
+          <w:sz w:val="21"/>
+          <w:szCs w:val="21"/>
+        </w:rPr>
+        <w:t xml:space="preserve">December </w:t>
+      </w:r>
+      <w:r>
+        <w:rPr>
+          <w:bCs/>
+          <w:sz w:val="21"/>
+          <w:szCs w:val="21"/>
+        </w:rPr>
+        <w:t>2024</w:t>
       </w:r>
     </w:p>
     <w:p>
@@ -1396,7 +1655,15 @@
           <w:sz w:val="21"/>
           <w:szCs w:val="21"/>
         </w:rPr>
-        <w:t>Designed and developed a wardrobe management web application using Next.js and TypeScript, featuring user authentication and outfit creation capabilities.</w:t>
+        <w:t>Developed a cinema movie booking website from the ground up as part of a dedicated SCRUM team</w:t>
+      </w:r>
+      <w:r>
+        <w:rPr>
+          <w:bCs/>
+          <w:sz w:val="21"/>
+          <w:szCs w:val="21"/>
+        </w:rPr>
+        <w:t xml:space="preserve"> of 5.</w:t>
       </w:r>
     </w:p>
     <w:p>
@@ -1421,7 +1688,7 @@
           <w:sz w:val="21"/>
           <w:szCs w:val="21"/>
         </w:rPr>
-        <w:t>Implemented a comprehensive wardrobe organization system, allowing users to upload, filter, and search clothing items, and create outfits using an interactive mannequin feature.</w:t>
+        <w:t>Built a dynamic, responsive user interface using React with TypeScript, Tailwind CSS, and Node.js with Express.</w:t>
       </w:r>
     </w:p>
     <w:p>
@@ -1446,119 +1713,7 @@
           <w:sz w:val="21"/>
           <w:szCs w:val="21"/>
         </w:rPr>
-        <w:t>Utilized MongoDB for data persistence and enabled real-time updates for wardrobe and outfit management</w:t>
-      </w:r>
-      <w:r>
-        <w:rPr>
-          <w:bCs/>
-          <w:sz w:val="21"/>
-          <w:szCs w:val="21"/>
-        </w:rPr>
-        <w:t>.</w:t>
-      </w:r>
-    </w:p>
-    <w:p>
-      <w:pPr>
-        <w:tabs>
-          <w:tab w:val="right" w:pos="12240"/>
-        </w:tabs>
-        <w:rPr>
-          <w:b/>
-          <w:sz w:val="21"/>
-          <w:szCs w:val="21"/>
-        </w:rPr>
-      </w:pPr>
-    </w:p>
-    <w:p>
-      <w:pPr>
-        <w:tabs>
-          <w:tab w:val="right" w:pos="12240"/>
-        </w:tabs>
-        <w:rPr>
-          <w:bCs/>
-          <w:sz w:val="21"/>
-          <w:szCs w:val="21"/>
-        </w:rPr>
-      </w:pPr>
-      <w:r>
-        <w:rPr>
-          <w:b/>
-          <w:sz w:val="21"/>
-          <w:szCs w:val="21"/>
-        </w:rPr>
-        <w:t xml:space="preserve">Cinema Booking Site, </w:t>
-      </w:r>
-      <w:r>
-        <w:rPr>
-          <w:bCs/>
-          <w:sz w:val="21"/>
-          <w:szCs w:val="21"/>
-        </w:rPr>
-        <w:t>Frontend Developer</w:t>
-      </w:r>
-      <w:r>
-        <w:rPr>
-          <w:b/>
-          <w:sz w:val="21"/>
-          <w:szCs w:val="21"/>
-        </w:rPr>
-        <w:t xml:space="preserve">                                                                                          </w:t>
-      </w:r>
-      <w:r>
-        <w:rPr>
-          <w:b/>
-          <w:sz w:val="21"/>
-          <w:szCs w:val="21"/>
-        </w:rPr>
-        <w:t xml:space="preserve"> </w:t>
-      </w:r>
-      <w:r>
-        <w:rPr>
-          <w:bCs/>
-          <w:sz w:val="21"/>
-          <w:szCs w:val="21"/>
-        </w:rPr>
-        <w:t>August</w:t>
-      </w:r>
-      <w:r>
-        <w:rPr>
-          <w:bCs/>
-          <w:sz w:val="21"/>
-          <w:szCs w:val="21"/>
-        </w:rPr>
-        <w:t xml:space="preserve"> 2024 </w:t>
-      </w:r>
-      <w:r>
-        <w:rPr>
-          <w:bCs/>
-          <w:sz w:val="21"/>
-          <w:szCs w:val="21"/>
-        </w:rPr>
-        <w:t>–</w:t>
-      </w:r>
-      <w:r>
-        <w:rPr>
-          <w:bCs/>
-          <w:sz w:val="21"/>
-          <w:szCs w:val="21"/>
-        </w:rPr>
-        <w:t xml:space="preserve"> </w:t>
-      </w:r>
-      <w:r>
-        <w:rPr>
-          <w:bCs/>
-          <w:sz w:val="21"/>
-          <w:szCs w:val="21"/>
-        </w:rPr>
-        <w:t xml:space="preserve">December </w:t>
-      </w:r>
-      <w:r>
-        <w:rPr>
-          <w:bCs/>
-          <w:sz w:val="21"/>
-          <w:szCs w:val="21"/>
-        </w:rPr>
-        <w:t>2024</w:t>
+        <w:t>Created website pages with functionalities for movie browsing, booking tickets, selecting seats, checkout, and user profile management.</w:t>
       </w:r>
     </w:p>
     <w:p>
@@ -1583,89 +1738,6 @@
           <w:sz w:val="21"/>
           <w:szCs w:val="21"/>
         </w:rPr>
-        <w:t>Developed a cinema movie booking website from the ground up as part of a dedicated SCRUM team</w:t>
-      </w:r>
-      <w:r>
-        <w:rPr>
-          <w:bCs/>
-          <w:sz w:val="21"/>
-          <w:szCs w:val="21"/>
-        </w:rPr>
-        <w:t xml:space="preserve"> of 5.</w:t>
-      </w:r>
-    </w:p>
-    <w:p>
-      <w:pPr>
-        <w:pStyle w:val="ListParagraph"/>
-        <w:numPr>
-          <w:ilvl w:val="0"/>
-          <w:numId w:val="21"/>
-        </w:numPr>
-        <w:tabs>
-          <w:tab w:val="right" w:pos="12240"/>
-        </w:tabs>
-        <w:rPr>
-          <w:bCs/>
-          <w:sz w:val="21"/>
-          <w:szCs w:val="21"/>
-        </w:rPr>
-      </w:pPr>
-      <w:r>
-        <w:rPr>
-          <w:bCs/>
-          <w:sz w:val="21"/>
-          <w:szCs w:val="21"/>
-        </w:rPr>
-        <w:t>Built a dynamic, responsive user interface using React with TypeScript, Tailwind CSS, and Node.js with Express.</w:t>
-      </w:r>
-    </w:p>
-    <w:p>
-      <w:pPr>
-        <w:pStyle w:val="ListParagraph"/>
-        <w:numPr>
-          <w:ilvl w:val="0"/>
-          <w:numId w:val="21"/>
-        </w:numPr>
-        <w:tabs>
-          <w:tab w:val="right" w:pos="12240"/>
-        </w:tabs>
-        <w:rPr>
-          <w:bCs/>
-          <w:sz w:val="21"/>
-          <w:szCs w:val="21"/>
-        </w:rPr>
-      </w:pPr>
-      <w:r>
-        <w:rPr>
-          <w:bCs/>
-          <w:sz w:val="21"/>
-          <w:szCs w:val="21"/>
-        </w:rPr>
-        <w:t>Created website pages with functionalities for movie browsing, booking tickets, selecting seats, checkout, and user profile management.</w:t>
-      </w:r>
-    </w:p>
-    <w:p>
-      <w:pPr>
-        <w:pStyle w:val="ListParagraph"/>
-        <w:numPr>
-          <w:ilvl w:val="0"/>
-          <w:numId w:val="21"/>
-        </w:numPr>
-        <w:tabs>
-          <w:tab w:val="right" w:pos="12240"/>
-        </w:tabs>
-        <w:rPr>
-          <w:bCs/>
-          <w:sz w:val="21"/>
-          <w:szCs w:val="21"/>
-        </w:rPr>
-      </w:pPr>
-      <w:r>
-        <w:rPr>
-          <w:bCs/>
-          <w:sz w:val="21"/>
-          <w:szCs w:val="21"/>
-        </w:rPr>
         <w:t>Developed an admin page with capabilities to add, update, and delete movies and manage promotions.</w:t>
       </w:r>
     </w:p>
@@ -1705,7 +1777,7 @@
           <w:sz w:val="21"/>
           <w:szCs w:val="21"/>
         </w:rPr>
-        <w:t>SKILLS</w:t>
+        <w:t>TECHNICAL SKILLS</w:t>
       </w:r>
     </w:p>
     <w:p>
@@ -1743,20 +1815,6 @@
           <w:sz w:val="21"/>
           <w:szCs w:val="21"/>
         </w:rPr>
-        <w:t>Type</w:t>
-      </w:r>
-      <w:r>
-        <w:rPr>
-          <w:sz w:val="21"/>
-          <w:szCs w:val="21"/>
-        </w:rPr>
-        <w:t xml:space="preserve">Script, </w:t>
-      </w:r>
-      <w:r>
-        <w:rPr>
-          <w:sz w:val="21"/>
-          <w:szCs w:val="21"/>
-        </w:rPr>
         <w:t xml:space="preserve">Python, </w:t>
       </w:r>
       <w:r>
@@ -1764,14 +1822,7 @@
           <w:sz w:val="21"/>
           <w:szCs w:val="21"/>
         </w:rPr>
-        <w:t>C</w:t>
-      </w:r>
-      <w:r>
-        <w:rPr>
-          <w:sz w:val="21"/>
-          <w:szCs w:val="21"/>
-        </w:rPr>
-        <w:t xml:space="preserve">, </w:t>
+        <w:t>C/</w:t>
       </w:r>
       <w:r>
         <w:rPr>
@@ -2882,6 +2933,118 @@
     </w:lvl>
   </w:abstractNum>
   <w:abstractNum w:abstractNumId="7" w15:restartNumberingAfterBreak="0">
+    <w:nsid w:val="333A6AE6"/>
+    <w:multiLevelType w:val="hybridMultilevel"/>
+    <w:tmpl w:val="66A2CA78"/>
+    <w:lvl w:ilvl="0" w:tplc="04090001">
+      <w:numFmt w:val="bullet"/>
+      <w:lvlText w:val=""/>
+      <w:lvlJc w:val="left"/>
+      <w:pPr>
+        <w:ind w:left="720" w:hanging="360"/>
+      </w:pPr>
+      <w:rPr>
+        <w:rFonts w:ascii="Symbol" w:eastAsia="Times New Roman" w:hAnsi="Symbol" w:cs="Times New Roman" w:hint="default"/>
+      </w:rPr>
+    </w:lvl>
+    <w:lvl w:ilvl="1" w:tplc="04090003" w:tentative="1">
+      <w:start w:val="1"/>
+      <w:numFmt w:val="bullet"/>
+      <w:lvlText w:val="o"/>
+      <w:lvlJc w:val="left"/>
+      <w:pPr>
+        <w:ind w:left="1440" w:hanging="360"/>
+      </w:pPr>
+      <w:rPr>
+        <w:rFonts w:ascii="Courier New" w:hAnsi="Courier New" w:cs="Courier New" w:hint="default"/>
+      </w:rPr>
+    </w:lvl>
+    <w:lvl w:ilvl="2" w:tplc="04090005" w:tentative="1">
+      <w:start w:val="1"/>
+      <w:numFmt w:val="bullet"/>
+      <w:lvlText w:val=""/>
+      <w:lvlJc w:val="left"/>
+      <w:pPr>
+        <w:ind w:left="2160" w:hanging="360"/>
+      </w:pPr>
+      <w:rPr>
+        <w:rFonts w:ascii="Wingdings" w:hAnsi="Wingdings" w:hint="default"/>
+      </w:rPr>
+    </w:lvl>
+    <w:lvl w:ilvl="3" w:tplc="04090001" w:tentative="1">
+      <w:start w:val="1"/>
+      <w:numFmt w:val="bullet"/>
+      <w:lvlText w:val=""/>
+      <w:lvlJc w:val="left"/>
+      <w:pPr>
+        <w:ind w:left="2880" w:hanging="360"/>
+      </w:pPr>
+      <w:rPr>
+        <w:rFonts w:ascii="Symbol" w:hAnsi="Symbol" w:hint="default"/>
+      </w:rPr>
+    </w:lvl>
+    <w:lvl w:ilvl="4" w:tplc="04090003" w:tentative="1">
+      <w:start w:val="1"/>
+      <w:numFmt w:val="bullet"/>
+      <w:lvlText w:val="o"/>
+      <w:lvlJc w:val="left"/>
+      <w:pPr>
+        <w:ind w:left="3600" w:hanging="360"/>
+      </w:pPr>
+      <w:rPr>
+        <w:rFonts w:ascii="Courier New" w:hAnsi="Courier New" w:cs="Courier New" w:hint="default"/>
+      </w:rPr>
+    </w:lvl>
+    <w:lvl w:ilvl="5" w:tplc="04090005" w:tentative="1">
+      <w:start w:val="1"/>
+      <w:numFmt w:val="bullet"/>
+      <w:lvlText w:val=""/>
+      <w:lvlJc w:val="left"/>
+      <w:pPr>
+        <w:ind w:left="4320" w:hanging="360"/>
+      </w:pPr>
+      <w:rPr>
+        <w:rFonts w:ascii="Wingdings" w:hAnsi="Wingdings" w:hint="default"/>
+      </w:rPr>
+    </w:lvl>
+    <w:lvl w:ilvl="6" w:tplc="04090001" w:tentative="1">
+      <w:start w:val="1"/>
+      <w:numFmt w:val="bullet"/>
+      <w:lvlText w:val=""/>
+      <w:lvlJc w:val="left"/>
+      <w:pPr>
+        <w:ind w:left="5040" w:hanging="360"/>
+      </w:pPr>
+      <w:rPr>
+        <w:rFonts w:ascii="Symbol" w:hAnsi="Symbol" w:hint="default"/>
+      </w:rPr>
+    </w:lvl>
+    <w:lvl w:ilvl="7" w:tplc="04090003" w:tentative="1">
+      <w:start w:val="1"/>
+      <w:numFmt w:val="bullet"/>
+      <w:lvlText w:val="o"/>
+      <w:lvlJc w:val="left"/>
+      <w:pPr>
+        <w:ind w:left="5760" w:hanging="360"/>
+      </w:pPr>
+      <w:rPr>
+        <w:rFonts w:ascii="Courier New" w:hAnsi="Courier New" w:cs="Courier New" w:hint="default"/>
+      </w:rPr>
+    </w:lvl>
+    <w:lvl w:ilvl="8" w:tplc="04090005" w:tentative="1">
+      <w:start w:val="1"/>
+      <w:numFmt w:val="bullet"/>
+      <w:lvlText w:val=""/>
+      <w:lvlJc w:val="left"/>
+      <w:pPr>
+        <w:ind w:left="6480" w:hanging="360"/>
+      </w:pPr>
+      <w:rPr>
+        <w:rFonts w:ascii="Wingdings" w:hAnsi="Wingdings" w:hint="default"/>
+      </w:rPr>
+    </w:lvl>
+  </w:abstractNum>
+  <w:abstractNum w:abstractNumId="8" w15:restartNumberingAfterBreak="0">
     <w:nsid w:val="3E5B7BF3"/>
     <w:multiLevelType w:val="hybridMultilevel"/>
     <w:tmpl w:val="F2D0DD90"/>
@@ -3001,7 +3164,7 @@
       </w:rPr>
     </w:lvl>
   </w:abstractNum>
-  <w:abstractNum w:abstractNumId="8" w15:restartNumberingAfterBreak="0">
+  <w:abstractNum w:abstractNumId="9" w15:restartNumberingAfterBreak="0">
     <w:nsid w:val="3F9506DE"/>
     <w:multiLevelType w:val="hybridMultilevel"/>
     <w:tmpl w:val="589CD1C2"/>
@@ -3114,7 +3277,7 @@
       </w:rPr>
     </w:lvl>
   </w:abstractNum>
-  <w:abstractNum w:abstractNumId="9" w15:restartNumberingAfterBreak="0">
+  <w:abstractNum w:abstractNumId="10" w15:restartNumberingAfterBreak="0">
     <w:nsid w:val="415935E3"/>
     <w:multiLevelType w:val="hybridMultilevel"/>
     <w:tmpl w:val="F37807B6"/>
@@ -3227,7 +3390,7 @@
       </w:rPr>
     </w:lvl>
   </w:abstractNum>
-  <w:abstractNum w:abstractNumId="10" w15:restartNumberingAfterBreak="0">
+  <w:abstractNum w:abstractNumId="11" w15:restartNumberingAfterBreak="0">
     <w:nsid w:val="423640DB"/>
     <w:multiLevelType w:val="hybridMultilevel"/>
     <w:tmpl w:val="C03EA84C"/>
@@ -3367,7 +3530,7 @@
       </w:rPr>
     </w:lvl>
   </w:abstractNum>
-  <w:abstractNum w:abstractNumId="11" w15:restartNumberingAfterBreak="0">
+  <w:abstractNum w:abstractNumId="12" w15:restartNumberingAfterBreak="0">
     <w:nsid w:val="42EF156B"/>
     <w:multiLevelType w:val="hybridMultilevel"/>
     <w:tmpl w:val="AD063710"/>
@@ -3480,7 +3643,7 @@
       </w:rPr>
     </w:lvl>
   </w:abstractNum>
-  <w:abstractNum w:abstractNumId="12" w15:restartNumberingAfterBreak="0">
+  <w:abstractNum w:abstractNumId="13" w15:restartNumberingAfterBreak="0">
     <w:nsid w:val="44512ADA"/>
     <w:multiLevelType w:val="hybridMultilevel"/>
     <w:tmpl w:val="DA242256"/>
@@ -3592,7 +3755,7 @@
       </w:rPr>
     </w:lvl>
   </w:abstractNum>
-  <w:abstractNum w:abstractNumId="13" w15:restartNumberingAfterBreak="0">
+  <w:abstractNum w:abstractNumId="14" w15:restartNumberingAfterBreak="0">
     <w:nsid w:val="4C1D3EB7"/>
     <w:multiLevelType w:val="hybridMultilevel"/>
     <w:tmpl w:val="6366CAB2"/>
@@ -3732,7 +3895,7 @@
       </w:rPr>
     </w:lvl>
   </w:abstractNum>
-  <w:abstractNum w:abstractNumId="14" w15:restartNumberingAfterBreak="0">
+  <w:abstractNum w:abstractNumId="15" w15:restartNumberingAfterBreak="0">
     <w:nsid w:val="53A80EF3"/>
     <w:multiLevelType w:val="multilevel"/>
     <w:tmpl w:val="477271D4"/>
@@ -3881,7 +4044,7 @@
       </w:rPr>
     </w:lvl>
   </w:abstractNum>
-  <w:abstractNum w:abstractNumId="15" w15:restartNumberingAfterBreak="0">
+  <w:abstractNum w:abstractNumId="16" w15:restartNumberingAfterBreak="0">
     <w:nsid w:val="5F946CF7"/>
     <w:multiLevelType w:val="hybridMultilevel"/>
     <w:tmpl w:val="1996DDDE"/>
@@ -4021,7 +4184,7 @@
       </w:rPr>
     </w:lvl>
   </w:abstractNum>
-  <w:abstractNum w:abstractNumId="16" w15:restartNumberingAfterBreak="0">
+  <w:abstractNum w:abstractNumId="17" w15:restartNumberingAfterBreak="0">
     <w:nsid w:val="62011EEB"/>
     <w:multiLevelType w:val="hybridMultilevel"/>
     <w:tmpl w:val="A36E565C"/>
@@ -4161,7 +4324,7 @@
       </w:rPr>
     </w:lvl>
   </w:abstractNum>
-  <w:abstractNum w:abstractNumId="17" w15:restartNumberingAfterBreak="0">
+  <w:abstractNum w:abstractNumId="18" w15:restartNumberingAfterBreak="0">
     <w:nsid w:val="633A75B9"/>
     <w:multiLevelType w:val="hybridMultilevel"/>
     <w:tmpl w:val="1A187554"/>
@@ -4301,7 +4464,120 @@
       </w:rPr>
     </w:lvl>
   </w:abstractNum>
-  <w:abstractNum w:abstractNumId="18" w15:restartNumberingAfterBreak="0">
+  <w:abstractNum w:abstractNumId="19" w15:restartNumberingAfterBreak="0">
+    <w:nsid w:val="63D66577"/>
+    <w:multiLevelType w:val="hybridMultilevel"/>
+    <w:tmpl w:val="915C008E"/>
+    <w:lvl w:ilvl="0" w:tplc="04090005">
+      <w:start w:val="1"/>
+      <w:numFmt w:val="bullet"/>
+      <w:lvlText w:val=""/>
+      <w:lvlJc w:val="left"/>
+      <w:pPr>
+        <w:ind w:left="720" w:hanging="360"/>
+      </w:pPr>
+      <w:rPr>
+        <w:rFonts w:ascii="Wingdings" w:hAnsi="Wingdings" w:hint="default"/>
+      </w:rPr>
+    </w:lvl>
+    <w:lvl w:ilvl="1" w:tplc="04090003" w:tentative="1">
+      <w:start w:val="1"/>
+      <w:numFmt w:val="bullet"/>
+      <w:lvlText w:val="o"/>
+      <w:lvlJc w:val="left"/>
+      <w:pPr>
+        <w:ind w:left="1440" w:hanging="360"/>
+      </w:pPr>
+      <w:rPr>
+        <w:rFonts w:ascii="Courier New" w:hAnsi="Courier New" w:cs="Courier New" w:hint="default"/>
+      </w:rPr>
+    </w:lvl>
+    <w:lvl w:ilvl="2" w:tplc="04090005" w:tentative="1">
+      <w:start w:val="1"/>
+      <w:numFmt w:val="bullet"/>
+      <w:lvlText w:val=""/>
+      <w:lvlJc w:val="left"/>
+      <w:pPr>
+        <w:ind w:left="2160" w:hanging="360"/>
+      </w:pPr>
+      <w:rPr>
+        <w:rFonts w:ascii="Wingdings" w:hAnsi="Wingdings" w:hint="default"/>
+      </w:rPr>
+    </w:lvl>
+    <w:lvl w:ilvl="3" w:tplc="04090001" w:tentative="1">
+      <w:start w:val="1"/>
+      <w:numFmt w:val="bullet"/>
+      <w:lvlText w:val=""/>
+      <w:lvlJc w:val="left"/>
+      <w:pPr>
+        <w:ind w:left="2880" w:hanging="360"/>
+      </w:pPr>
+      <w:rPr>
+        <w:rFonts w:ascii="Symbol" w:hAnsi="Symbol" w:hint="default"/>
+      </w:rPr>
+    </w:lvl>
+    <w:lvl w:ilvl="4" w:tplc="04090003" w:tentative="1">
+      <w:start w:val="1"/>
+      <w:numFmt w:val="bullet"/>
+      <w:lvlText w:val="o"/>
+      <w:lvlJc w:val="left"/>
+      <w:pPr>
+        <w:ind w:left="3600" w:hanging="360"/>
+      </w:pPr>
+      <w:rPr>
+        <w:rFonts w:ascii="Courier New" w:hAnsi="Courier New" w:cs="Courier New" w:hint="default"/>
+      </w:rPr>
+    </w:lvl>
+    <w:lvl w:ilvl="5" w:tplc="04090005" w:tentative="1">
+      <w:start w:val="1"/>
+      <w:numFmt w:val="bullet"/>
+      <w:lvlText w:val=""/>
+      <w:lvlJc w:val="left"/>
+      <w:pPr>
+        <w:ind w:left="4320" w:hanging="360"/>
+      </w:pPr>
+      <w:rPr>
+        <w:rFonts w:ascii="Wingdings" w:hAnsi="Wingdings" w:hint="default"/>
+      </w:rPr>
+    </w:lvl>
+    <w:lvl w:ilvl="6" w:tplc="04090001" w:tentative="1">
+      <w:start w:val="1"/>
+      <w:numFmt w:val="bullet"/>
+      <w:lvlText w:val=""/>
+      <w:lvlJc w:val="left"/>
+      <w:pPr>
+        <w:ind w:left="5040" w:hanging="360"/>
+      </w:pPr>
+      <w:rPr>
+        <w:rFonts w:ascii="Symbol" w:hAnsi="Symbol" w:hint="default"/>
+      </w:rPr>
+    </w:lvl>
+    <w:lvl w:ilvl="7" w:tplc="04090003" w:tentative="1">
+      <w:start w:val="1"/>
+      <w:numFmt w:val="bullet"/>
+      <w:lvlText w:val="o"/>
+      <w:lvlJc w:val="left"/>
+      <w:pPr>
+        <w:ind w:left="5760" w:hanging="360"/>
+      </w:pPr>
+      <w:rPr>
+        <w:rFonts w:ascii="Courier New" w:hAnsi="Courier New" w:cs="Courier New" w:hint="default"/>
+      </w:rPr>
+    </w:lvl>
+    <w:lvl w:ilvl="8" w:tplc="04090005" w:tentative="1">
+      <w:start w:val="1"/>
+      <w:numFmt w:val="bullet"/>
+      <w:lvlText w:val=""/>
+      <w:lvlJc w:val="left"/>
+      <w:pPr>
+        <w:ind w:left="6480" w:hanging="360"/>
+      </w:pPr>
+      <w:rPr>
+        <w:rFonts w:ascii="Wingdings" w:hAnsi="Wingdings" w:hint="default"/>
+      </w:rPr>
+    </w:lvl>
+  </w:abstractNum>
+  <w:abstractNum w:abstractNumId="20" w15:restartNumberingAfterBreak="0">
     <w:nsid w:val="691D4121"/>
     <w:multiLevelType w:val="hybridMultilevel"/>
     <w:tmpl w:val="7F7C2EDE"/>
@@ -4444,7 +4720,7 @@
       </w:rPr>
     </w:lvl>
   </w:abstractNum>
-  <w:abstractNum w:abstractNumId="19" w15:restartNumberingAfterBreak="0">
+  <w:abstractNum w:abstractNumId="21" w15:restartNumberingAfterBreak="0">
     <w:nsid w:val="6CCE5E88"/>
     <w:multiLevelType w:val="hybridMultilevel"/>
     <w:tmpl w:val="33E680CA"/>
@@ -4557,7 +4833,7 @@
       </w:rPr>
     </w:lvl>
   </w:abstractNum>
-  <w:abstractNum w:abstractNumId="20" w15:restartNumberingAfterBreak="0">
+  <w:abstractNum w:abstractNumId="22" w15:restartNumberingAfterBreak="0">
     <w:nsid w:val="6F530C53"/>
     <w:multiLevelType w:val="hybridMultilevel"/>
     <w:tmpl w:val="B3EA8546"/>
@@ -4669,7 +4945,7 @@
       </w:rPr>
     </w:lvl>
   </w:abstractNum>
-  <w:abstractNum w:abstractNumId="21" w15:restartNumberingAfterBreak="0">
+  <w:abstractNum w:abstractNumId="23" w15:restartNumberingAfterBreak="0">
     <w:nsid w:val="710D5133"/>
     <w:multiLevelType w:val="hybridMultilevel"/>
     <w:tmpl w:val="C1C665F4"/>
@@ -4809,7 +5085,7 @@
       </w:rPr>
     </w:lvl>
   </w:abstractNum>
-  <w:abstractNum w:abstractNumId="22" w15:restartNumberingAfterBreak="0">
+  <w:abstractNum w:abstractNumId="24" w15:restartNumberingAfterBreak="0">
     <w:nsid w:val="712D0CA4"/>
     <w:multiLevelType w:val="hybridMultilevel"/>
     <w:tmpl w:val="5C385E82"/>
@@ -4949,7 +5225,7 @@
       </w:rPr>
     </w:lvl>
   </w:abstractNum>
-  <w:abstractNum w:abstractNumId="23" w15:restartNumberingAfterBreak="0">
+  <w:abstractNum w:abstractNumId="25" w15:restartNumberingAfterBreak="0">
     <w:nsid w:val="7FD6172A"/>
     <w:multiLevelType w:val="hybridMultilevel"/>
     <w:tmpl w:val="A07E9080"/>
@@ -5090,7 +5366,7 @@
     </w:lvl>
   </w:abstractNum>
   <w:num w:numId="1" w16cid:durableId="291325171">
-    <w:abstractNumId w:val="18"/>
+    <w:abstractNumId w:val="20"/>
   </w:num>
   <w:num w:numId="2" w16cid:durableId="1335693990">
     <w:abstractNumId w:val="6"/>
@@ -5099,66 +5375,72 @@
     <w:abstractNumId w:val="3"/>
   </w:num>
   <w:num w:numId="4" w16cid:durableId="1403598715">
-    <w:abstractNumId w:val="23"/>
+    <w:abstractNumId w:val="25"/>
   </w:num>
   <w:num w:numId="5" w16cid:durableId="1726568562">
     <w:abstractNumId w:val="2"/>
   </w:num>
   <w:num w:numId="6" w16cid:durableId="1190073193">
-    <w:abstractNumId w:val="22"/>
+    <w:abstractNumId w:val="24"/>
   </w:num>
   <w:num w:numId="7" w16cid:durableId="1286623250">
     <w:abstractNumId w:val="5"/>
   </w:num>
   <w:num w:numId="8" w16cid:durableId="1910799645">
-    <w:abstractNumId w:val="13"/>
+    <w:abstractNumId w:val="14"/>
   </w:num>
   <w:num w:numId="9" w16cid:durableId="294025191">
-    <w:abstractNumId w:val="15"/>
+    <w:abstractNumId w:val="16"/>
   </w:num>
   <w:num w:numId="10" w16cid:durableId="229654979">
-    <w:abstractNumId w:val="10"/>
+    <w:abstractNumId w:val="11"/>
   </w:num>
   <w:num w:numId="11" w16cid:durableId="30540498">
-    <w:abstractNumId w:val="21"/>
+    <w:abstractNumId w:val="23"/>
   </w:num>
   <w:num w:numId="12" w16cid:durableId="6489092">
-    <w:abstractNumId w:val="16"/>
+    <w:abstractNumId w:val="17"/>
   </w:num>
   <w:num w:numId="13" w16cid:durableId="552696052">
     <w:abstractNumId w:val="4"/>
   </w:num>
   <w:num w:numId="14" w16cid:durableId="13193476">
-    <w:abstractNumId w:val="17"/>
+    <w:abstractNumId w:val="18"/>
   </w:num>
   <w:num w:numId="15" w16cid:durableId="296106571">
-    <w:abstractNumId w:val="9"/>
+    <w:abstractNumId w:val="10"/>
   </w:num>
   <w:num w:numId="16" w16cid:durableId="40987025">
-    <w:abstractNumId w:val="11"/>
+    <w:abstractNumId w:val="12"/>
   </w:num>
   <w:num w:numId="17" w16cid:durableId="111947021">
-    <w:abstractNumId w:val="8"/>
+    <w:abstractNumId w:val="9"/>
   </w:num>
   <w:num w:numId="18" w16cid:durableId="470833808">
     <w:abstractNumId w:val="0"/>
   </w:num>
   <w:num w:numId="19" w16cid:durableId="1786197784">
-    <w:abstractNumId w:val="7"/>
+    <w:abstractNumId w:val="8"/>
   </w:num>
   <w:num w:numId="20" w16cid:durableId="2142576638">
-    <w:abstractNumId w:val="14"/>
+    <w:abstractNumId w:val="15"/>
   </w:num>
   <w:num w:numId="21" w16cid:durableId="341862408">
-    <w:abstractNumId w:val="20"/>
+    <w:abstractNumId w:val="22"/>
   </w:num>
   <w:num w:numId="22" w16cid:durableId="1543784665">
-    <w:abstractNumId w:val="12"/>
+    <w:abstractNumId w:val="13"/>
   </w:num>
   <w:num w:numId="23" w16cid:durableId="557597116">
     <w:abstractNumId w:val="1"/>
   </w:num>
   <w:num w:numId="24" w16cid:durableId="898247556">
+    <w:abstractNumId w:val="21"/>
+  </w:num>
+  <w:num w:numId="25" w16cid:durableId="1223255391">
+    <w:abstractNumId w:val="7"/>
+  </w:num>
+  <w:num w:numId="26" w16cid:durableId="553740303">
     <w:abstractNumId w:val="19"/>
   </w:num>
 </w:numbering>
@@ -5993,23 +6275,6 @@
 </file>
 
 <file path=customXml/item1.xml><?xml version="1.0" encoding="utf-8"?>
-<p:properties xmlns:p="http://schemas.microsoft.com/office/2006/metadata/properties" xmlns:xsi="http://www.w3.org/2001/XMLSchema-instance" xmlns:pc="http://schemas.microsoft.com/office/infopath/2007/PartnerControls">
-  <documentManagement>
-    <_activity xmlns="56a35e57-0a14-4e3e-b044-c5db71980335" xsi:nil="true"/>
-  </documentManagement>
-</p:properties>
-</file>
-
-<file path=customXml/item2.xml><?xml version="1.0" encoding="utf-8"?>
-<?mso-contentType ?>
-<FormTemplates xmlns="http://schemas.microsoft.com/sharepoint/v3/contenttype/forms">
-  <Display>DocumentLibraryForm</Display>
-  <Edit>DocumentLibraryForm</Edit>
-  <New>DocumentLibraryForm</New>
-</FormTemplates>
-</file>
-
-<file path=customXml/item3.xml><?xml version="1.0" encoding="utf-8"?>
 <ct:contentTypeSchema xmlns:ct="http://schemas.microsoft.com/office/2006/metadata/contentType" xmlns:ma="http://schemas.microsoft.com/office/2006/metadata/properties/metaAttributes" ct:_="" ma:_="" ma:contentTypeName="Document" ma:contentTypeID="0x0101007C2B8C8C00534441BA2136C0A7374D49" ma:contentTypeVersion="12" ma:contentTypeDescription="Create a new document." ma:contentTypeScope="" ma:versionID="560f5d4bce3dc582747388b6fda32fc1">
   <xsd:schema xmlns:xsd="http://www.w3.org/2001/XMLSchema" xmlns:xs="http://www.w3.org/2001/XMLSchema" xmlns:p="http://schemas.microsoft.com/office/2006/metadata/properties" xmlns:ns3="56a35e57-0a14-4e3e-b044-c5db71980335" xmlns:ns4="3602d7d2-692f-49b5-91b2-81f53f0c1ce6" targetNamespace="http://schemas.microsoft.com/office/2006/metadata/properties" ma:root="true" ma:fieldsID="af211b0db1533d2c47d5ee6c83e1e369" ns3:_="" ns4:_="">
     <xsd:import namespace="56a35e57-0a14-4e3e-b044-c5db71980335"/>
@@ -6222,32 +6487,24 @@
 </ct:contentTypeSchema>
 </file>
 
-<file path=customXml/itemProps1.xml><?xml version="1.0" encoding="utf-8"?>
-<ds:datastoreItem xmlns:ds="http://schemas.openxmlformats.org/officeDocument/2006/customXml" ds:itemID="{CACE7693-2055-48D0-9CF5-78CDB67F6457}">
-  <ds:schemaRefs>
-    <ds:schemaRef ds:uri="3602d7d2-692f-49b5-91b2-81f53f0c1ce6"/>
-    <ds:schemaRef ds:uri="http://www.w3.org/XML/1998/namespace"/>
-    <ds:schemaRef ds:uri="http://purl.org/dc/dcmitype/"/>
-    <ds:schemaRef ds:uri="http://schemas.openxmlformats.org/package/2006/metadata/core-properties"/>
-    <ds:schemaRef ds:uri="http://schemas.microsoft.com/office/2006/documentManagement/types"/>
-    <ds:schemaRef ds:uri="http://purl.org/dc/elements/1.1/"/>
-    <ds:schemaRef ds:uri="http://schemas.microsoft.com/office/infopath/2007/PartnerControls"/>
-    <ds:schemaRef ds:uri="56a35e57-0a14-4e3e-b044-c5db71980335"/>
-    <ds:schemaRef ds:uri="http://schemas.microsoft.com/office/2006/metadata/properties"/>
-    <ds:schemaRef ds:uri="http://purl.org/dc/terms/"/>
-  </ds:schemaRefs>
-</ds:datastoreItem>
+<file path=customXml/item2.xml><?xml version="1.0" encoding="utf-8"?>
+<p:properties xmlns:p="http://schemas.microsoft.com/office/2006/metadata/properties" xmlns:xsi="http://www.w3.org/2001/XMLSchema-instance" xmlns:pc="http://schemas.microsoft.com/office/infopath/2007/PartnerControls">
+  <documentManagement>
+    <_activity xmlns="56a35e57-0a14-4e3e-b044-c5db71980335" xsi:nil="true"/>
+  </documentManagement>
+</p:properties>
 </file>
 
-<file path=customXml/itemProps2.xml><?xml version="1.0" encoding="utf-8"?>
-<ds:datastoreItem xmlns:ds="http://schemas.openxmlformats.org/officeDocument/2006/customXml" ds:itemID="{4729D70A-FDCC-4EEA-BF61-97B6ED340DB1}">
-  <ds:schemaRefs>
-    <ds:schemaRef ds:uri="http://schemas.microsoft.com/sharepoint/v3/contenttype/forms"/>
-  </ds:schemaRefs>
-</ds:datastoreItem>
+<file path=customXml/item3.xml><?xml version="1.0" encoding="utf-8"?>
+<?mso-contentType ?>
+<FormTemplates xmlns="http://schemas.microsoft.com/sharepoint/v3/contenttype/forms">
+  <Display>DocumentLibraryForm</Display>
+  <Edit>DocumentLibraryForm</Edit>
+  <New>DocumentLibraryForm</New>
+</FormTemplates>
 </file>
 
-<file path=customXml/itemProps3.xml><?xml version="1.0" encoding="utf-8"?>
+<file path=customXml/itemProps1.xml><?xml version="1.0" encoding="utf-8"?>
 <ds:datastoreItem xmlns:ds="http://schemas.openxmlformats.org/officeDocument/2006/customXml" ds:itemID="{EC261AF5-08AC-4D30-9637-8D836FB5AE27}">
   <ds:schemaRefs>
     <ds:schemaRef ds:uri="http://schemas.microsoft.com/office/2006/metadata/contentType"/>
@@ -6264,4 +6521,22 @@
     <ds:schemaRef ds:uri="http://schemas.microsoft.com/internal/obd"/>
   </ds:schemaRefs>
 </ds:datastoreItem>
+</file>
+
+<file path=customXml/itemProps2.xml><?xml version="1.0" encoding="utf-8"?>
+<ds:datastoreItem xmlns:ds="http://schemas.openxmlformats.org/officeDocument/2006/customXml" ds:itemID="{CACE7693-2055-48D0-9CF5-78CDB67F6457}">
+  <ds:schemaRefs>
+    <ds:schemaRef ds:uri="http://schemas.microsoft.com/office/2006/metadata/properties"/>
+    <ds:schemaRef ds:uri="http://schemas.microsoft.com/office/infopath/2007/PartnerControls"/>
+    <ds:schemaRef ds:uri="56a35e57-0a14-4e3e-b044-c5db71980335"/>
+  </ds:schemaRefs>
+</ds:datastoreItem>
+</file>
+
+<file path=customXml/itemProps3.xml><?xml version="1.0" encoding="utf-8"?>
+<ds:datastoreItem xmlns:ds="http://schemas.openxmlformats.org/officeDocument/2006/customXml" ds:itemID="{4729D70A-FDCC-4EEA-BF61-97B6ED340DB1}">
+  <ds:schemaRefs>
+    <ds:schemaRef ds:uri="http://schemas.microsoft.com/sharepoint/v3/contenttype/forms"/>
+  </ds:schemaRefs>
+</ds:datastoreItem>
 </file>
</xml_diff>